<commit_message>
fixed the 0 quantity issue
</commit_message>
<xml_diff>
--- a/A3 Design.docx
+++ b/A3 Design.docx
@@ -4,6 +4,31 @@
   <w:body>
     <w:p>
       <w:pPr>
+        <w:rPr>
+          <w:b/>
+          <w:sz w:val="20"/>
+          <w:szCs w:val="32"/>
+        </w:rPr>
+      </w:pPr>
+      <w:r>
+        <w:rPr>
+          <w:b/>
+          <w:sz w:val="32"/>
+          <w:szCs w:val="32"/>
+        </w:rPr>
+        <w:t>*</w:t>
+      </w:r>
+      <w:r>
+        <w:rPr>
+          <w:b/>
+          <w:sz w:val="20"/>
+          <w:szCs w:val="32"/>
+        </w:rPr>
+        <w:t>Design is in the bottom</w:t>
+      </w:r>
+    </w:p>
+    <w:p>
+      <w:pPr>
         <w:jc w:val="center"/>
         <w:rPr>
           <w:b/>
@@ -23,14 +48,7 @@
     <w:p>
       <w:r>
         <w:tab/>
-      </w:r>
-      <w:r>
-        <w:t>In assignment 3 we are creating a shopping management software structure which accounts for three different types of objects to shop for: Electronics, Groceries, and Clothing. Each of the three types of objects share base characteristics defined by the Items superclass. Each item must have a name, weight, price, and quantity. However, each type of object have unique characteristics. Clothing objects may not be shipped by premium shipping, unlike the other two classes they have standard shipping only. Groceries must be marked as perishable or nonperishable, and are not taxed. Electronics must be marked as frail or not frail and are taxed depending upon the state. Finally, the program must read its shopping command</w:t>
-      </w:r>
-      <w:bookmarkStart w:id="0" w:name="_GoBack"/>
-      <w:bookmarkEnd w:id="0"/>
-      <w:r>
-        <w:t>s from an input file designated by *** command line? ****, which may specify that the shopping inventory be updated with a new object, that an object be searched for within the shopping cart inventory, that an object be deleted from the shopping cart inventory, that the quantity of an object be updated, and finally may specify that a summary of the shopping cart inventory be printed which includes the name, weight, price (including tax and shipping charges), and quantity of each object. The shopping cart program must reject invalid commands and must print the contents of the shopping cart by name.</w:t>
+        <w:t>In assignment 3 we are creating a shopping management software structure which accounts for three different types of objects to shop for: Electronics, Groceries, and Clothing. Each of the three types of objects share base characteristics defined by the Items superclass. Each item must have a name, weight, price, and quantity. However, each type of object have unique characteristics. Clothing objects may not be shipped by premium shipping, unlike the other two classes they have standard shipping only. Groceries must be marked as perishable or nonperishable, and are not taxed. Electronics must be marked as frail or not frail and are taxed depending upon the state. Finally, the program must read its shopping commands from an input file designated by *** command line? ****, which may specify that the shopping inventory be updated with a new object, that an object be searched for within the shopping cart inventory, that an object be deleted from the shopping cart inventory, that the quantity of an object be updated, and finally may specify that a summary of the shopping cart inventory be printed which includes the name, weight, price (including tax and shipping charges), and quantity of each object. The shopping cart program must reject invalid commands and must print the contents of the shopping cart by name.</w:t>
       </w:r>
     </w:p>
     <w:p>
@@ -52,12 +70,142 @@
           <w:szCs w:val="32"/>
         </w:rPr>
       </w:pPr>
-      <w:r>
+    </w:p>
+    <w:p>
+      <w:pPr>
+        <w:jc w:val="center"/>
         <w:rPr>
           <w:b/>
           <w:sz w:val="32"/>
           <w:szCs w:val="32"/>
         </w:rPr>
+      </w:pPr>
+    </w:p>
+    <w:p>
+      <w:pPr>
+        <w:jc w:val="center"/>
+        <w:rPr>
+          <w:b/>
+          <w:sz w:val="32"/>
+          <w:szCs w:val="32"/>
+        </w:rPr>
+      </w:pPr>
+    </w:p>
+    <w:p>
+      <w:pPr>
+        <w:jc w:val="center"/>
+        <w:rPr>
+          <w:b/>
+          <w:sz w:val="32"/>
+          <w:szCs w:val="32"/>
+        </w:rPr>
+      </w:pPr>
+    </w:p>
+    <w:p>
+      <w:pPr>
+        <w:jc w:val="center"/>
+        <w:rPr>
+          <w:b/>
+          <w:sz w:val="32"/>
+          <w:szCs w:val="32"/>
+        </w:rPr>
+      </w:pPr>
+    </w:p>
+    <w:p>
+      <w:pPr>
+        <w:jc w:val="center"/>
+        <w:rPr>
+          <w:b/>
+          <w:sz w:val="32"/>
+          <w:szCs w:val="32"/>
+        </w:rPr>
+      </w:pPr>
+    </w:p>
+    <w:p>
+      <w:pPr>
+        <w:jc w:val="center"/>
+        <w:rPr>
+          <w:b/>
+          <w:sz w:val="32"/>
+          <w:szCs w:val="32"/>
+        </w:rPr>
+      </w:pPr>
+    </w:p>
+    <w:p>
+      <w:pPr>
+        <w:jc w:val="center"/>
+        <w:rPr>
+          <w:b/>
+          <w:sz w:val="32"/>
+          <w:szCs w:val="32"/>
+        </w:rPr>
+      </w:pPr>
+    </w:p>
+    <w:p>
+      <w:pPr>
+        <w:jc w:val="center"/>
+        <w:rPr>
+          <w:b/>
+          <w:sz w:val="32"/>
+          <w:szCs w:val="32"/>
+        </w:rPr>
+      </w:pPr>
+    </w:p>
+    <w:p>
+      <w:pPr>
+        <w:jc w:val="center"/>
+        <w:rPr>
+          <w:b/>
+          <w:sz w:val="32"/>
+          <w:szCs w:val="32"/>
+        </w:rPr>
+      </w:pPr>
+    </w:p>
+    <w:p>
+      <w:pPr>
+        <w:jc w:val="center"/>
+        <w:rPr>
+          <w:b/>
+          <w:sz w:val="32"/>
+          <w:szCs w:val="32"/>
+        </w:rPr>
+      </w:pPr>
+    </w:p>
+    <w:p>
+      <w:pPr>
+        <w:jc w:val="center"/>
+        <w:rPr>
+          <w:b/>
+          <w:sz w:val="32"/>
+          <w:szCs w:val="32"/>
+        </w:rPr>
+      </w:pPr>
+    </w:p>
+    <w:p>
+      <w:pPr>
+        <w:jc w:val="center"/>
+        <w:rPr>
+          <w:b/>
+          <w:sz w:val="32"/>
+          <w:szCs w:val="32"/>
+        </w:rPr>
+      </w:pPr>
+    </w:p>
+    <w:p>
+      <w:pPr>
+        <w:jc w:val="center"/>
+        <w:rPr>
+          <w:b/>
+          <w:sz w:val="32"/>
+          <w:szCs w:val="32"/>
+        </w:rPr>
+      </w:pPr>
+      <w:r>
+        <w:rPr>
+          <w:b/>
+          <w:sz w:val="32"/>
+          <w:szCs w:val="32"/>
+        </w:rPr>
         <w:t>Design</w:t>
       </w:r>
     </w:p>
@@ -86,31 +234,12 @@
           <w:szCs w:val="28"/>
         </w:rPr>
       </w:pPr>
-    </w:p>
-    <w:p>
-      <w:pPr>
-        <w:rPr>
-          <w:b/>
-          <w:sz w:val="28"/>
-          <w:szCs w:val="28"/>
-        </w:rPr>
-      </w:pPr>
-    </w:p>
-    <w:p>
-      <w:pPr>
-        <w:rPr>
-          <w:b/>
-          <w:sz w:val="28"/>
-          <w:szCs w:val="28"/>
-        </w:rPr>
-      </w:pPr>
-      <w:r>
-        <w:rPr>
-          <w:b/>
-          <w:sz w:val="28"/>
-          <w:szCs w:val="28"/>
-        </w:rPr>
-        <w:lastRenderedPageBreak/>
+      <w:r>
+        <w:rPr>
+          <w:b/>
+          <w:sz w:val="28"/>
+          <w:szCs w:val="28"/>
+        </w:rPr>
         <w:pict>
           <v:shapetype id="_x0000_t75" coordsize="21600,21600" o:spt="75" o:preferrelative="t" path="m@4@5l@4@11@9@11@9@5xe" filled="f" stroked="f">
             <v:stroke joinstyle="miter"/>
@@ -131,7 +260,7 @@
             <v:path o:extrusionok="f" gradientshapeok="t" o:connecttype="rect"/>
             <o:lock v:ext="edit" aspectratio="t"/>
           </v:shapetype>
-          <v:shape id="_x0000_i1025" type="#_x0000_t75" style="width:468pt;height:401pt">
+          <v:shape id="_x0000_i1025" type="#_x0000_t75" style="width:468.45pt;height:401.15pt">
             <v:imagedata r:id="rId7" o:title="System Level Use Diagram"/>
           </v:shape>
         </w:pict>
@@ -145,6 +274,119 @@
           <w:szCs w:val="28"/>
         </w:rPr>
       </w:pPr>
+    </w:p>
+    <w:p>
+      <w:pPr>
+        <w:rPr>
+          <w:b/>
+          <w:sz w:val="28"/>
+          <w:szCs w:val="28"/>
+        </w:rPr>
+      </w:pPr>
+    </w:p>
+    <w:p>
+      <w:pPr>
+        <w:rPr>
+          <w:b/>
+          <w:sz w:val="28"/>
+          <w:szCs w:val="28"/>
+        </w:rPr>
+      </w:pPr>
+    </w:p>
+    <w:p>
+      <w:pPr>
+        <w:rPr>
+          <w:b/>
+          <w:sz w:val="28"/>
+          <w:szCs w:val="28"/>
+        </w:rPr>
+      </w:pPr>
+    </w:p>
+    <w:p>
+      <w:pPr>
+        <w:rPr>
+          <w:b/>
+          <w:sz w:val="28"/>
+          <w:szCs w:val="28"/>
+        </w:rPr>
+      </w:pPr>
+    </w:p>
+    <w:p>
+      <w:pPr>
+        <w:rPr>
+          <w:b/>
+          <w:sz w:val="28"/>
+          <w:szCs w:val="28"/>
+        </w:rPr>
+      </w:pPr>
+    </w:p>
+    <w:p>
+      <w:pPr>
+        <w:rPr>
+          <w:b/>
+          <w:sz w:val="28"/>
+          <w:szCs w:val="28"/>
+        </w:rPr>
+      </w:pPr>
+      <w:r>
+        <w:rPr>
+          <w:noProof/>
+        </w:rPr>
+        <w:pict>
+          <v:shape id="_x0000_s1028" type="#_x0000_t75" style="position:absolute;margin-left:95.25pt;margin-top:24.35pt;width:339pt;height:591.2pt;z-index:251659264;mso-position-horizontal:absolute;mso-position-horizontal-relative:text;mso-position-vertical:absolute;mso-position-vertical-relative:text;mso-width-relative:page;mso-height-relative:page">
+            <v:imagedata r:id="rId8" o:title="Capture"/>
+            <w10:wrap type="square"/>
+          </v:shape>
+        </w:pict>
+      </w:r>
+      <w:r>
+        <w:rPr>
+          <w:b/>
+          <w:sz w:val="28"/>
+          <w:szCs w:val="28"/>
+        </w:rPr>
+        <w:tab/>
+      </w:r>
+      <w:r>
+        <w:rPr>
+          <w:b/>
+          <w:sz w:val="28"/>
+          <w:szCs w:val="28"/>
+        </w:rPr>
+        <w:tab/>
+      </w:r>
+      <w:r>
+        <w:rPr>
+          <w:b/>
+          <w:sz w:val="28"/>
+          <w:szCs w:val="28"/>
+        </w:rPr>
+        <w:tab/>
+      </w:r>
+      <w:r>
+        <w:rPr>
+          <w:b/>
+          <w:sz w:val="28"/>
+          <w:szCs w:val="28"/>
+        </w:rPr>
+        <w:tab/>
+      </w:r>
+      <w:r>
+        <w:rPr>
+          <w:b/>
+          <w:sz w:val="28"/>
+          <w:szCs w:val="28"/>
+        </w:rPr>
+        <w:tab/>
+      </w:r>
+      <w:r>
+        <w:rPr>
+          <w:b/>
+          <w:sz w:val="28"/>
+          <w:szCs w:val="28"/>
+        </w:rPr>
+        <w:tab/>
+      </w:r>
       <w:r>
         <w:rPr>
           <w:b/>
@@ -171,6 +413,204 @@
           <w:szCs w:val="28"/>
         </w:rPr>
       </w:pPr>
+    </w:p>
+    <w:p>
+      <w:pPr>
+        <w:rPr>
+          <w:b/>
+          <w:sz w:val="28"/>
+          <w:szCs w:val="28"/>
+        </w:rPr>
+      </w:pPr>
+    </w:p>
+    <w:p>
+      <w:pPr>
+        <w:rPr>
+          <w:b/>
+          <w:sz w:val="28"/>
+          <w:szCs w:val="28"/>
+        </w:rPr>
+      </w:pPr>
+    </w:p>
+    <w:p>
+      <w:pPr>
+        <w:rPr>
+          <w:b/>
+          <w:sz w:val="28"/>
+          <w:szCs w:val="28"/>
+        </w:rPr>
+      </w:pPr>
+    </w:p>
+    <w:p>
+      <w:pPr>
+        <w:rPr>
+          <w:b/>
+          <w:sz w:val="28"/>
+          <w:szCs w:val="28"/>
+        </w:rPr>
+      </w:pPr>
+    </w:p>
+    <w:p>
+      <w:pPr>
+        <w:rPr>
+          <w:b/>
+          <w:sz w:val="28"/>
+          <w:szCs w:val="28"/>
+        </w:rPr>
+      </w:pPr>
+    </w:p>
+    <w:p>
+      <w:pPr>
+        <w:rPr>
+          <w:b/>
+          <w:sz w:val="28"/>
+          <w:szCs w:val="28"/>
+        </w:rPr>
+      </w:pPr>
+    </w:p>
+    <w:p>
+      <w:pPr>
+        <w:rPr>
+          <w:b/>
+          <w:sz w:val="28"/>
+          <w:szCs w:val="28"/>
+        </w:rPr>
+      </w:pPr>
+    </w:p>
+    <w:p>
+      <w:pPr>
+        <w:rPr>
+          <w:b/>
+          <w:sz w:val="28"/>
+          <w:szCs w:val="28"/>
+        </w:rPr>
+      </w:pPr>
+    </w:p>
+    <w:p>
+      <w:pPr>
+        <w:rPr>
+          <w:b/>
+          <w:sz w:val="28"/>
+          <w:szCs w:val="28"/>
+        </w:rPr>
+      </w:pPr>
+    </w:p>
+    <w:p>
+      <w:pPr>
+        <w:rPr>
+          <w:b/>
+          <w:sz w:val="28"/>
+          <w:szCs w:val="28"/>
+        </w:rPr>
+      </w:pPr>
+    </w:p>
+    <w:p>
+      <w:pPr>
+        <w:rPr>
+          <w:b/>
+          <w:sz w:val="28"/>
+          <w:szCs w:val="28"/>
+        </w:rPr>
+      </w:pPr>
+    </w:p>
+    <w:p>
+      <w:pPr>
+        <w:rPr>
+          <w:b/>
+          <w:sz w:val="28"/>
+          <w:szCs w:val="28"/>
+        </w:rPr>
+      </w:pPr>
+    </w:p>
+    <w:p>
+      <w:pPr>
+        <w:rPr>
+          <w:b/>
+          <w:sz w:val="28"/>
+          <w:szCs w:val="28"/>
+        </w:rPr>
+      </w:pPr>
+    </w:p>
+    <w:p>
+      <w:pPr>
+        <w:rPr>
+          <w:b/>
+          <w:sz w:val="28"/>
+          <w:szCs w:val="28"/>
+        </w:rPr>
+      </w:pPr>
+    </w:p>
+    <w:p>
+      <w:pPr>
+        <w:rPr>
+          <w:b/>
+          <w:sz w:val="28"/>
+          <w:szCs w:val="28"/>
+        </w:rPr>
+      </w:pPr>
+    </w:p>
+    <w:p>
+      <w:pPr>
+        <w:rPr>
+          <w:b/>
+          <w:sz w:val="28"/>
+          <w:szCs w:val="28"/>
+        </w:rPr>
+      </w:pPr>
+    </w:p>
+    <w:p>
+      <w:pPr>
+        <w:rPr>
+          <w:b/>
+          <w:sz w:val="28"/>
+          <w:szCs w:val="28"/>
+        </w:rPr>
+      </w:pPr>
+    </w:p>
+    <w:p>
+      <w:pPr>
+        <w:rPr>
+          <w:b/>
+          <w:sz w:val="28"/>
+          <w:szCs w:val="28"/>
+        </w:rPr>
+      </w:pPr>
+    </w:p>
+    <w:p>
+      <w:pPr>
+        <w:rPr>
+          <w:b/>
+          <w:sz w:val="28"/>
+          <w:szCs w:val="28"/>
+        </w:rPr>
+      </w:pPr>
+    </w:p>
+    <w:p>
+      <w:pPr>
+        <w:rPr>
+          <w:b/>
+          <w:sz w:val="28"/>
+          <w:szCs w:val="28"/>
+        </w:rPr>
+      </w:pPr>
+    </w:p>
+    <w:p>
+      <w:pPr>
+        <w:rPr>
+          <w:b/>
+          <w:sz w:val="28"/>
+          <w:szCs w:val="28"/>
+        </w:rPr>
+      </w:pPr>
+    </w:p>
+    <w:p>
+      <w:pPr>
+        <w:rPr>
+          <w:b/>
+          <w:sz w:val="28"/>
+          <w:szCs w:val="28"/>
+        </w:rPr>
+      </w:pPr>
       <w:r>
         <w:rPr>
           <w:b/>
@@ -206,6 +646,15 @@
           <w:szCs w:val="28"/>
         </w:rPr>
       </w:pPr>
+    </w:p>
+    <w:p>
+      <w:pPr>
+        <w:rPr>
+          <w:b/>
+          <w:sz w:val="28"/>
+          <w:szCs w:val="28"/>
+        </w:rPr>
+      </w:pPr>
       <w:r>
         <w:rPr>
           <w:b/>
@@ -247,10 +696,9 @@
           <w:sz w:val="28"/>
           <w:szCs w:val="28"/>
         </w:rPr>
-        <w:lastRenderedPageBreak/>
         <w:pict>
-          <v:shape id="_x0000_i1026" type="#_x0000_t75" style="width:468pt;height:242.8pt">
-            <v:imagedata r:id="rId8" o:title="Function Block Diagram"/>
+          <v:shape id="_x0000_i1026" type="#_x0000_t75" style="width:468.45pt;height:243.1pt">
+            <v:imagedata r:id="rId9" o:title="Function Block Diagram"/>
           </v:shape>
         </w:pict>
       </w:r>
@@ -353,21 +801,7 @@
           <w:sz w:val="23"/>
           <w:szCs w:val="23"/>
         </w:rPr>
-        <w:t>“</w:t>
-      </w:r>
-      <w:r>
-        <w:rPr>
-          <w:sz w:val="23"/>
-          <w:szCs w:val="23"/>
-        </w:rPr>
-        <w:t>&lt;operation&gt; &lt;category&gt; &lt;name&gt; &lt;price&gt; &lt;quantity&gt; &lt;weight&gt; &lt;optional field1&gt; &lt;optional field2&gt;</w:t>
-      </w:r>
-      <w:r>
-        <w:rPr>
-          <w:sz w:val="23"/>
-          <w:szCs w:val="23"/>
-        </w:rPr>
-        <w:t>”</w:t>
+        <w:t>“&lt;operation&gt; &lt;category&gt; &lt;name&gt; &lt;price&gt; &lt;quantity&gt; &lt;weight&gt; &lt;optional field1&gt; &lt;optional field2&gt;”</w:t>
       </w:r>
     </w:p>
     <w:p>
@@ -427,7 +861,7 @@
       </w:r>
     </w:p>
     <w:sectPr>
-      <w:headerReference w:type="default" r:id="rId9"/>
+      <w:headerReference w:type="default" r:id="rId10"/>
       <w:pgSz w:w="12240" w:h="15840"/>
       <w:pgMar w:top="1440" w:right="1440" w:bottom="1440" w:left="1440" w:header="720" w:footer="720" w:gutter="0"/>
       <w:cols w:space="720"/>
@@ -491,10 +925,7 @@
 <w:hdr xmlns:wpc="http://schemas.microsoft.com/office/word/2010/wordprocessingCanvas" xmlns:mc="http://schemas.openxmlformats.org/markup-compatibility/2006" xmlns:o="urn:schemas-microsoft-com:office:office" xmlns:r="http://schemas.openxmlformats.org/officeDocument/2006/relationships" xmlns:m="http://schemas.openxmlformats.org/officeDocument/2006/math" xmlns:v="urn:schemas-microsoft-com:vml" xmlns:wp14="http://schemas.microsoft.com/office/word/2010/wordprocessingDrawing" xmlns:wp="http://schemas.openxmlformats.org/drawingml/2006/wordprocessingDrawing" xmlns:w10="urn:schemas-microsoft-com:office:word" xmlns:w="http://schemas.openxmlformats.org/wordprocessingml/2006/main" xmlns:w14="http://schemas.microsoft.com/office/word/2010/wordml" xmlns:w15="http://schemas.microsoft.com/office/word/2012/wordml" xmlns:wpg="http://schemas.microsoft.com/office/word/2010/wordprocessingGroup" xmlns:wpi="http://schemas.microsoft.com/office/word/2010/wordprocessingInk" xmlns:wne="http://schemas.microsoft.com/office/word/2006/wordml" xmlns:wps="http://schemas.microsoft.com/office/word/2010/wordprocessingShape" mc:Ignorable="w14 w15 wp14">
   <w:p>
     <w:r>
-      <w:t>Ethan Miller</w:t>
-    </w:r>
-    <w:r>
-      <w:t>; Mario Molina;</w:t>
+      <w:t>Ethan Miller; Mario Molina;</w:t>
     </w:r>
   </w:p>
 </w:hdr>

</xml_diff>

<commit_message>
Driver should be finished
</commit_message>
<xml_diff>
--- a/A3 Design.docx
+++ b/A3 Design.docx
@@ -637,6 +637,117 @@
           <w:szCs w:val="28"/>
         </w:rPr>
       </w:pPr>
+      <w:r>
+        <w:rPr>
+          <w:b/>
+          <w:sz w:val="28"/>
+          <w:szCs w:val="28"/>
+        </w:rPr>
+        <w:pict>
+          <v:shape id="_x0000_i1027" type="#_x0000_t75" style="width:467.55pt;height:255.25pt">
+            <v:imagedata r:id="rId9" o:title="ADT"/>
+          </v:shape>
+        </w:pict>
+      </w:r>
+    </w:p>
+    <w:p>
+      <w:pPr>
+        <w:rPr>
+          <w:b/>
+          <w:sz w:val="28"/>
+          <w:szCs w:val="28"/>
+        </w:rPr>
+      </w:pPr>
+    </w:p>
+    <w:p>
+      <w:pPr>
+        <w:rPr>
+          <w:b/>
+          <w:sz w:val="28"/>
+          <w:szCs w:val="28"/>
+        </w:rPr>
+      </w:pPr>
+    </w:p>
+    <w:p>
+      <w:pPr>
+        <w:rPr>
+          <w:b/>
+          <w:sz w:val="28"/>
+          <w:szCs w:val="28"/>
+        </w:rPr>
+      </w:pPr>
+    </w:p>
+    <w:p>
+      <w:pPr>
+        <w:rPr>
+          <w:b/>
+          <w:sz w:val="28"/>
+          <w:szCs w:val="28"/>
+        </w:rPr>
+      </w:pPr>
+    </w:p>
+    <w:p>
+      <w:pPr>
+        <w:rPr>
+          <w:b/>
+          <w:sz w:val="28"/>
+          <w:szCs w:val="28"/>
+        </w:rPr>
+      </w:pPr>
+    </w:p>
+    <w:p>
+      <w:pPr>
+        <w:rPr>
+          <w:b/>
+          <w:sz w:val="28"/>
+          <w:szCs w:val="28"/>
+        </w:rPr>
+      </w:pPr>
+    </w:p>
+    <w:p>
+      <w:pPr>
+        <w:rPr>
+          <w:b/>
+          <w:sz w:val="28"/>
+          <w:szCs w:val="28"/>
+        </w:rPr>
+      </w:pPr>
+    </w:p>
+    <w:p>
+      <w:pPr>
+        <w:rPr>
+          <w:b/>
+          <w:sz w:val="28"/>
+          <w:szCs w:val="28"/>
+        </w:rPr>
+      </w:pPr>
+    </w:p>
+    <w:p>
+      <w:pPr>
+        <w:rPr>
+          <w:b/>
+          <w:sz w:val="28"/>
+          <w:szCs w:val="28"/>
+        </w:rPr>
+      </w:pPr>
+    </w:p>
+    <w:p>
+      <w:pPr>
+        <w:rPr>
+          <w:b/>
+          <w:sz w:val="28"/>
+          <w:szCs w:val="28"/>
+        </w:rPr>
+      </w:pPr>
+    </w:p>
+    <w:p>
+      <w:pPr>
+        <w:rPr>
+          <w:b/>
+          <w:sz w:val="28"/>
+          <w:szCs w:val="28"/>
+        </w:rPr>
+      </w:pPr>
     </w:p>
     <w:p>
       <w:pPr>
@@ -698,7 +809,7 @@
         </w:rPr>
         <w:pict>
           <v:shape id="_x0000_i1026" type="#_x0000_t75" style="width:468.45pt;height:243.1pt">
-            <v:imagedata r:id="rId9" o:title="Function Block Diagram"/>
+            <v:imagedata r:id="rId10" o:title="Function Block Diagram"/>
           </v:shape>
         </w:pict>
       </w:r>
@@ -861,7 +972,7 @@
       </w:r>
     </w:p>
     <w:sectPr>
-      <w:headerReference w:type="default" r:id="rId10"/>
+      <w:headerReference w:type="default" r:id="rId11"/>
       <w:pgSz w:w="12240" w:h="15840"/>
       <w:pgMar w:top="1440" w:right="1440" w:bottom="1440" w:left="1440" w:header="720" w:footer="720" w:gutter="0"/>
       <w:cols w:space="720"/>

</xml_diff>